<commit_message>
added board and job
</commit_message>
<xml_diff>
--- a/Labels/StripFeederLabels.docx
+++ b/Labels/StripFeederLabels.docx
@@ -775,6 +775,8 @@
             </w:pPr>
           </w:p>
         </w:tc>
+        <w:bookmarkStart w:id="0" w:name="_GoBack"/>
+        <w:bookmarkEnd w:id="0"/>
       </w:tr>
       <w:tr>
         <w:trPr>
@@ -1062,7 +1064,7 @@
                 <w:b/>
                 <w:sz w:val="20"/>
               </w:rPr>
-              <w:t>62</w:t>
+              <w:t>0</w:t>
             </w:r>
             <w:r>
               <w:rPr>
@@ -1118,7 +1120,131 @@
                 <w:b/>
                 <w:sz w:val="20"/>
               </w:rPr>
-              <w:t>39</w:t>
+              <w:t>100</w:t>
+            </w:r>
+            <w:r>
+              <w:rPr>
+                <w:b/>
+                <w:sz w:val="20"/>
+              </w:rPr>
+              <w:sym w:font="Symbol" w:char="F057"/>
+            </w:r>
+          </w:p>
+        </w:tc>
+      </w:tr>
+      <w:tr>
+        <w:trPr>
+          <w:cantSplit/>
+          <w:trHeight w:hRule="exact" w:val="454"/>
+        </w:trPr>
+        <w:tc>
+          <w:tcPr>
+            <w:tcW w:w="170" w:type="dxa"/>
+            <w:shd w:val="clear" w:color="auto" w:fill="000000" w:themeFill="text1"/>
+            <w:textDirection w:val="btLr"/>
+            <w:vAlign w:val="center"/>
+          </w:tcPr>
+          <w:p>
+            <w:pPr>
+              <w:ind w:left="-113" w:right="-113"/>
+              <w:jc w:val="center"/>
+            </w:pPr>
+            <w:r>
+              <w:rPr>
+                <w:sz w:val="14"/>
+              </w:rPr>
+              <w:t>0805</w:t>
+            </w:r>
+          </w:p>
+        </w:tc>
+        <w:tc>
+          <w:tcPr>
+            <w:tcW w:w="1361" w:type="dxa"/>
+            <w:shd w:val="clear" w:color="auto" w:fill="FFFF00"/>
+            <w:vAlign w:val="center"/>
+          </w:tcPr>
+          <w:p>
+            <w:pPr>
+              <w:ind w:left="-113" w:right="-113"/>
+              <w:jc w:val="center"/>
+              <w:rPr>
+                <w:sz w:val="20"/>
+              </w:rPr>
+            </w:pPr>
+            <w:r>
+              <w:rPr>
+                <w:b/>
+                <w:sz w:val="20"/>
+              </w:rPr>
+              <w:t>10k</w:t>
+            </w:r>
+            <w:r>
+              <w:rPr>
+                <w:b/>
+                <w:sz w:val="20"/>
+              </w:rPr>
+              <w:sym w:font="Symbol" w:char="F057"/>
+            </w:r>
+          </w:p>
+        </w:tc>
+      </w:tr>
+      <w:tr>
+        <w:trPr>
+          <w:cantSplit/>
+          <w:trHeight w:hRule="exact" w:val="454"/>
+        </w:trPr>
+        <w:tc>
+          <w:tcPr>
+            <w:tcW w:w="170" w:type="dxa"/>
+            <w:shd w:val="clear" w:color="auto" w:fill="000000" w:themeFill="text1"/>
+            <w:textDirection w:val="btLr"/>
+            <w:vAlign w:val="center"/>
+          </w:tcPr>
+          <w:p>
+            <w:pPr>
+              <w:ind w:left="-113" w:right="-113"/>
+              <w:jc w:val="center"/>
+            </w:pPr>
+            <w:r>
+              <w:rPr>
+                <w:sz w:val="14"/>
+              </w:rPr>
+              <w:t>06</w:t>
+            </w:r>
+            <w:r>
+              <w:rPr>
+                <w:sz w:val="14"/>
+              </w:rPr>
+              <w:t>0</w:t>
+            </w:r>
+            <w:r>
+              <w:rPr>
+                <w:sz w:val="14"/>
+              </w:rPr>
+              <w:t>3</w:t>
+            </w:r>
+          </w:p>
+        </w:tc>
+        <w:tc>
+          <w:tcPr>
+            <w:tcW w:w="1361" w:type="dxa"/>
+            <w:shd w:val="clear" w:color="auto" w:fill="FFFF00"/>
+            <w:vAlign w:val="center"/>
+          </w:tcPr>
+          <w:p>
+            <w:pPr>
+              <w:ind w:left="-113" w:right="-113"/>
+              <w:jc w:val="center"/>
+              <w:rPr>
+                <w:sz w:val="20"/>
+              </w:rPr>
+            </w:pPr>
+            <w:r>
+              <w:rPr>
+                <w:b/>
+                <w:sz w:val="20"/>
+              </w:rPr>
+              <w:t>4</w:t>
             </w:r>
             <w:r>
               <w:rPr>
@@ -1132,6 +1258,13 @@
                 <w:b/>
                 <w:sz w:val="20"/>
               </w:rPr>
+              <w:t>7</w:t>
+            </w:r>
+            <w:r>
+              <w:rPr>
+                <w:b/>
+                <w:sz w:val="20"/>
+              </w:rPr>
               <w:sym w:font="Symbol" w:char="F057"/>
             </w:r>
           </w:p>
@@ -1158,6 +1291,188 @@
               <w:rPr>
                 <w:sz w:val="14"/>
               </w:rPr>
+              <w:t>0603</w:t>
+            </w:r>
+          </w:p>
+        </w:tc>
+        <w:tc>
+          <w:tcPr>
+            <w:tcW w:w="1361" w:type="dxa"/>
+            <w:shd w:val="clear" w:color="auto" w:fill="FFFF00"/>
+            <w:vAlign w:val="center"/>
+          </w:tcPr>
+          <w:p>
+            <w:pPr>
+              <w:ind w:left="-113" w:right="-113"/>
+              <w:jc w:val="center"/>
+              <w:rPr>
+                <w:sz w:val="20"/>
+              </w:rPr>
+            </w:pPr>
+            <w:r>
+              <w:rPr>
+                <w:b/>
+                <w:sz w:val="20"/>
+              </w:rPr>
+              <w:t>100nF</w:t>
+            </w:r>
+          </w:p>
+        </w:tc>
+      </w:tr>
+      <w:tr>
+        <w:trPr>
+          <w:cantSplit/>
+          <w:trHeight w:hRule="exact" w:val="454"/>
+        </w:trPr>
+        <w:tc>
+          <w:tcPr>
+            <w:tcW w:w="170" w:type="dxa"/>
+            <w:shd w:val="clear" w:color="auto" w:fill="000000" w:themeFill="text1"/>
+            <w:textDirection w:val="btLr"/>
+            <w:vAlign w:val="center"/>
+          </w:tcPr>
+          <w:p>
+            <w:pPr>
+              <w:ind w:left="-113" w:right="-113"/>
+              <w:jc w:val="center"/>
+            </w:pPr>
+            <w:r>
+              <w:rPr>
+                <w:sz w:val="14"/>
+              </w:rPr>
+              <w:t>0603</w:t>
+            </w:r>
+          </w:p>
+        </w:tc>
+        <w:tc>
+          <w:tcPr>
+            <w:tcW w:w="1361" w:type="dxa"/>
+            <w:shd w:val="clear" w:color="auto" w:fill="FFFF00"/>
+            <w:vAlign w:val="center"/>
+          </w:tcPr>
+          <w:p>
+            <w:pPr>
+              <w:ind w:left="-113" w:right="-113"/>
+              <w:jc w:val="center"/>
+              <w:rPr>
+                <w:sz w:val="20"/>
+              </w:rPr>
+            </w:pPr>
+            <w:r>
+              <w:rPr>
+                <w:b/>
+                <w:sz w:val="20"/>
+              </w:rPr>
+              <w:t>1</w:t>
+            </w:r>
+            <w:r>
+              <w:rPr>
+                <w:b/>
+                <w:sz w:val="20"/>
+              </w:rPr>
+              <w:sym w:font="Symbol" w:char="F06D"/>
+            </w:r>
+            <w:r>
+              <w:rPr>
+                <w:b/>
+                <w:sz w:val="20"/>
+              </w:rPr>
+              <w:t>F</w:t>
+            </w:r>
+          </w:p>
+        </w:tc>
+      </w:tr>
+      <w:tr>
+        <w:trPr>
+          <w:cantSplit/>
+          <w:trHeight w:hRule="exact" w:val="454"/>
+        </w:trPr>
+        <w:tc>
+          <w:tcPr>
+            <w:tcW w:w="170" w:type="dxa"/>
+            <w:shd w:val="clear" w:color="auto" w:fill="000000" w:themeFill="text1"/>
+            <w:textDirection w:val="btLr"/>
+            <w:vAlign w:val="center"/>
+          </w:tcPr>
+          <w:p>
+            <w:pPr>
+              <w:ind w:left="-113" w:right="-113"/>
+              <w:jc w:val="center"/>
+            </w:pPr>
+            <w:r>
+              <w:rPr>
+                <w:sz w:val="14"/>
+              </w:rPr>
+              <w:t>0603</w:t>
+            </w:r>
+          </w:p>
+        </w:tc>
+        <w:tc>
+          <w:tcPr>
+            <w:tcW w:w="1361" w:type="dxa"/>
+            <w:shd w:val="clear" w:color="auto" w:fill="FFFF00"/>
+            <w:vAlign w:val="center"/>
+          </w:tcPr>
+          <w:p>
+            <w:pPr>
+              <w:ind w:left="-113" w:right="-113"/>
+              <w:jc w:val="center"/>
+              <w:rPr>
+                <w:sz w:val="20"/>
+              </w:rPr>
+            </w:pPr>
+            <w:r>
+              <w:rPr>
+                <w:b/>
+                <w:sz w:val="20"/>
+              </w:rPr>
+              <w:t>2</w:t>
+            </w:r>
+            <w:r>
+              <w:rPr>
+                <w:b/>
+                <w:sz w:val="20"/>
+              </w:rPr>
+              <w:sym w:font="Symbol" w:char="F06D"/>
+            </w:r>
+            <w:r>
+              <w:rPr>
+                <w:b/>
+                <w:sz w:val="20"/>
+              </w:rPr>
+              <w:t>2</w:t>
+            </w:r>
+            <w:r>
+              <w:rPr>
+                <w:b/>
+                <w:sz w:val="20"/>
+              </w:rPr>
+              <w:t>F</w:t>
+            </w:r>
+          </w:p>
+        </w:tc>
+      </w:tr>
+      <w:tr>
+        <w:trPr>
+          <w:cantSplit/>
+          <w:trHeight w:hRule="exact" w:val="454"/>
+        </w:trPr>
+        <w:tc>
+          <w:tcPr>
+            <w:tcW w:w="170" w:type="dxa"/>
+            <w:shd w:val="clear" w:color="auto" w:fill="000000" w:themeFill="text1"/>
+            <w:textDirection w:val="btLr"/>
+            <w:vAlign w:val="center"/>
+          </w:tcPr>
+          <w:p>
+            <w:pPr>
+              <w:ind w:left="-113" w:right="-113"/>
+              <w:jc w:val="center"/>
+            </w:pPr>
+            <w:r>
+              <w:rPr>
+                <w:sz w:val="14"/>
+              </w:rPr>
               <w:t>0805</w:t>
             </w:r>
           </w:p>
@@ -1181,85 +1496,66 @@
                 <w:b/>
                 <w:sz w:val="20"/>
               </w:rPr>
-              <w:t>0.1</w:t>
-            </w:r>
-            <w:r>
-              <w:rPr>
-                <w:b/>
-                <w:sz w:val="20"/>
-              </w:rPr>
-              <w:sym w:font="Symbol" w:char="F06D"/>
-            </w:r>
-            <w:r>
-              <w:rPr>
-                <w:b/>
-                <w:sz w:val="20"/>
-              </w:rPr>
-              <w:t>F</w:t>
-            </w:r>
-          </w:p>
-        </w:tc>
-      </w:tr>
-      <w:tr>
-        <w:trPr>
-          <w:cantSplit/>
-          <w:trHeight w:hRule="exact" w:val="454"/>
-        </w:trPr>
-        <w:tc>
-          <w:tcPr>
-            <w:tcW w:w="170" w:type="dxa"/>
-            <w:shd w:val="clear" w:color="auto" w:fill="000000" w:themeFill="text1"/>
-            <w:textDirection w:val="btLr"/>
-            <w:vAlign w:val="center"/>
-          </w:tcPr>
-          <w:p>
-            <w:pPr>
-              <w:ind w:left="-113" w:right="-113"/>
-              <w:jc w:val="center"/>
-            </w:pPr>
-            <w:r>
-              <w:rPr>
-                <w:sz w:val="14"/>
-              </w:rPr>
-              <w:t>06</w:t>
-            </w:r>
-            <w:r>
-              <w:rPr>
-                <w:sz w:val="14"/>
+              <w:t>3n3F</w:t>
+            </w:r>
+          </w:p>
+        </w:tc>
+      </w:tr>
+      <w:tr>
+        <w:trPr>
+          <w:cantSplit/>
+          <w:trHeight w:hRule="exact" w:val="454"/>
+        </w:trPr>
+        <w:tc>
+          <w:tcPr>
+            <w:tcW w:w="170" w:type="dxa"/>
+            <w:shd w:val="clear" w:color="auto" w:fill="000000" w:themeFill="text1"/>
+            <w:textDirection w:val="btLr"/>
+            <w:vAlign w:val="center"/>
+          </w:tcPr>
+          <w:p>
+            <w:pPr>
+              <w:ind w:left="-113" w:right="-113"/>
+              <w:jc w:val="center"/>
+            </w:pPr>
+            <w:r>
+              <w:rPr>
+                <w:sz w:val="14"/>
+              </w:rPr>
+              <w:t>0805</w:t>
+            </w:r>
+          </w:p>
+        </w:tc>
+        <w:tc>
+          <w:tcPr>
+            <w:tcW w:w="1361" w:type="dxa"/>
+            <w:shd w:val="clear" w:color="auto" w:fill="FFFF00"/>
+            <w:vAlign w:val="center"/>
+          </w:tcPr>
+          <w:p>
+            <w:pPr>
+              <w:ind w:left="-113" w:right="-113"/>
+              <w:jc w:val="center"/>
+              <w:rPr>
+                <w:sz w:val="20"/>
+              </w:rPr>
+            </w:pPr>
+            <w:r>
+              <w:rPr>
+                <w:b/>
+                <w:sz w:val="20"/>
+              </w:rPr>
+              <w:t>10</w:t>
+            </w:r>
+            <w:r>
+              <w:rPr>
+                <w:b/>
+                <w:sz w:val="20"/>
               </w:rPr>
               <w:t>0</w:t>
             </w:r>
             <w:r>
               <w:rPr>
-                <w:sz w:val="14"/>
-              </w:rPr>
-              <w:t>3</w:t>
-            </w:r>
-          </w:p>
-        </w:tc>
-        <w:tc>
-          <w:tcPr>
-            <w:tcW w:w="1361" w:type="dxa"/>
-            <w:shd w:val="clear" w:color="auto" w:fill="FFFF00"/>
-            <w:vAlign w:val="center"/>
-          </w:tcPr>
-          <w:p>
-            <w:pPr>
-              <w:ind w:left="-113" w:right="-113"/>
-              <w:jc w:val="center"/>
-              <w:rPr>
-                <w:sz w:val="20"/>
-              </w:rPr>
-            </w:pPr>
-            <w:r>
-              <w:rPr>
-                <w:b/>
-                <w:sz w:val="20"/>
-              </w:rPr>
-              <w:t>56</w:t>
-            </w:r>
-            <w:r>
-              <w:rPr>
                 <w:b/>
                 <w:sz w:val="20"/>
               </w:rPr>
@@ -1319,14 +1615,7 @@
                 <w:b/>
                 <w:sz w:val="20"/>
               </w:rPr>
-              <w:t>1.2</w:t>
-            </w:r>
-            <w:r>
-              <w:rPr>
-                <w:b/>
-                <w:sz w:val="20"/>
-              </w:rPr>
-              <w:t>k</w:t>
+              <w:t>470</w:t>
             </w:r>
             <w:r>
               <w:rPr>
@@ -1359,6 +1648,165 @@
               <w:rPr>
                 <w:sz w:val="14"/>
               </w:rPr>
+              <w:t>0805</w:t>
+            </w:r>
+          </w:p>
+        </w:tc>
+        <w:tc>
+          <w:tcPr>
+            <w:tcW w:w="1361" w:type="dxa"/>
+            <w:shd w:val="clear" w:color="auto" w:fill="FFFF00"/>
+            <w:vAlign w:val="center"/>
+          </w:tcPr>
+          <w:p>
+            <w:pPr>
+              <w:ind w:left="-113" w:right="-113"/>
+              <w:jc w:val="center"/>
+              <w:rPr>
+                <w:b/>
+                <w:sz w:val="20"/>
+              </w:rPr>
+            </w:pPr>
+            <w:r>
+              <w:rPr>
+                <w:b/>
+                <w:sz w:val="20"/>
+              </w:rPr>
+              <w:t>330L</w:t>
+            </w:r>
+          </w:p>
+        </w:tc>
+      </w:tr>
+      <w:tr>
+        <w:trPr>
+          <w:cantSplit/>
+          <w:trHeight w:hRule="exact" w:val="454"/>
+        </w:trPr>
+        <w:tc>
+          <w:tcPr>
+            <w:tcW w:w="170" w:type="dxa"/>
+            <w:shd w:val="clear" w:color="auto" w:fill="000000" w:themeFill="text1"/>
+            <w:textDirection w:val="btLr"/>
+            <w:vAlign w:val="center"/>
+          </w:tcPr>
+          <w:p>
+            <w:pPr>
+              <w:ind w:left="-113" w:right="-113"/>
+              <w:jc w:val="center"/>
+              <w:rPr>
+                <w:sz w:val="14"/>
+              </w:rPr>
+            </w:pPr>
+            <w:r>
+              <w:rPr>
+                <w:sz w:val="14"/>
+              </w:rPr>
+              <w:t>0805</w:t>
+            </w:r>
+          </w:p>
+        </w:tc>
+        <w:tc>
+          <w:tcPr>
+            <w:tcW w:w="1361" w:type="dxa"/>
+            <w:shd w:val="clear" w:color="auto" w:fill="FFFF00"/>
+            <w:vAlign w:val="center"/>
+          </w:tcPr>
+          <w:p>
+            <w:pPr>
+              <w:ind w:left="-113" w:right="-113"/>
+              <w:jc w:val="center"/>
+              <w:rPr>
+                <w:b/>
+                <w:sz w:val="20"/>
+              </w:rPr>
+            </w:pPr>
+            <w:r>
+              <w:rPr>
+                <w:b/>
+                <w:sz w:val="20"/>
+              </w:rPr>
+              <w:t>LED Orange</w:t>
+            </w:r>
+          </w:p>
+        </w:tc>
+      </w:tr>
+      <w:tr>
+        <w:trPr>
+          <w:cantSplit/>
+          <w:trHeight w:hRule="exact" w:val="454"/>
+        </w:trPr>
+        <w:tc>
+          <w:tcPr>
+            <w:tcW w:w="170" w:type="dxa"/>
+            <w:shd w:val="clear" w:color="auto" w:fill="000000" w:themeFill="text1"/>
+            <w:textDirection w:val="btLr"/>
+            <w:vAlign w:val="center"/>
+          </w:tcPr>
+          <w:p>
+            <w:pPr>
+              <w:ind w:left="-113" w:right="-113"/>
+              <w:jc w:val="center"/>
+              <w:rPr>
+                <w:sz w:val="14"/>
+              </w:rPr>
+            </w:pPr>
+            <w:r>
+              <w:rPr>
+                <w:sz w:val="14"/>
+              </w:rPr>
+              <w:t>SOT23</w:t>
+            </w:r>
+          </w:p>
+        </w:tc>
+        <w:tc>
+          <w:tcPr>
+            <w:tcW w:w="1361" w:type="dxa"/>
+            <w:shd w:val="clear" w:color="auto" w:fill="FFFF00"/>
+            <w:vAlign w:val="center"/>
+          </w:tcPr>
+          <w:p>
+            <w:pPr>
+              <w:ind w:left="-113" w:right="-113"/>
+              <w:jc w:val="center"/>
+              <w:rPr>
+                <w:b/>
+                <w:sz w:val="20"/>
+              </w:rPr>
+            </w:pPr>
+            <w:r>
+              <w:rPr>
+                <w:b/>
+                <w:sz w:val="20"/>
+              </w:rPr>
+              <w:t>BC847</w:t>
+            </w:r>
+          </w:p>
+        </w:tc>
+      </w:tr>
+      <w:tr>
+        <w:trPr>
+          <w:cantSplit/>
+          <w:trHeight w:hRule="exact" w:val="454"/>
+        </w:trPr>
+        <w:tc>
+          <w:tcPr>
+            <w:tcW w:w="170" w:type="dxa"/>
+            <w:shd w:val="clear" w:color="auto" w:fill="000000" w:themeFill="text1"/>
+            <w:textDirection w:val="btLr"/>
+            <w:vAlign w:val="center"/>
+          </w:tcPr>
+          <w:p>
+            <w:pPr>
+              <w:ind w:left="-113" w:right="-113"/>
+              <w:jc w:val="center"/>
+              <w:rPr>
+                <w:sz w:val="14"/>
+              </w:rPr>
+            </w:pPr>
+            <w:r>
+              <w:rPr>
+                <w:sz w:val="14"/>
+              </w:rPr>
               <w:t>0603</w:t>
             </w:r>
           </w:p>
@@ -1374,451 +1822,6 @@
               <w:ind w:left="-113" w:right="-113"/>
               <w:jc w:val="center"/>
               <w:rPr>
-                <w:sz w:val="20"/>
-              </w:rPr>
-            </w:pPr>
-            <w:r>
-              <w:rPr>
-                <w:b/>
-                <w:sz w:val="20"/>
-              </w:rPr>
-              <w:t>4.7p</w:t>
-            </w:r>
-            <w:r>
-              <w:rPr>
-                <w:b/>
-                <w:sz w:val="20"/>
-              </w:rPr>
-              <w:t>F</w:t>
-            </w:r>
-          </w:p>
-        </w:tc>
-      </w:tr>
-      <w:tr>
-        <w:trPr>
-          <w:cantSplit/>
-          <w:trHeight w:hRule="exact" w:val="454"/>
-        </w:trPr>
-        <w:tc>
-          <w:tcPr>
-            <w:tcW w:w="170" w:type="dxa"/>
-            <w:shd w:val="clear" w:color="auto" w:fill="000000" w:themeFill="text1"/>
-            <w:textDirection w:val="btLr"/>
-            <w:vAlign w:val="center"/>
-          </w:tcPr>
-          <w:p>
-            <w:pPr>
-              <w:ind w:left="-113" w:right="-113"/>
-              <w:jc w:val="center"/>
-            </w:pPr>
-            <w:r>
-              <w:rPr>
-                <w:sz w:val="14"/>
-              </w:rPr>
-              <w:t>0603</w:t>
-            </w:r>
-          </w:p>
-        </w:tc>
-        <w:tc>
-          <w:tcPr>
-            <w:tcW w:w="1361" w:type="dxa"/>
-            <w:shd w:val="clear" w:color="auto" w:fill="FFFF00"/>
-            <w:vAlign w:val="center"/>
-          </w:tcPr>
-          <w:p>
-            <w:pPr>
-              <w:ind w:left="-113" w:right="-113"/>
-              <w:jc w:val="center"/>
-              <w:rPr>
-                <w:sz w:val="20"/>
-              </w:rPr>
-            </w:pPr>
-            <w:r>
-              <w:rPr>
-                <w:b/>
-                <w:sz w:val="20"/>
-              </w:rPr>
-              <w:t>220p</w:t>
-            </w:r>
-            <w:r>
-              <w:rPr>
-                <w:b/>
-                <w:sz w:val="20"/>
-              </w:rPr>
-              <w:t>F</w:t>
-            </w:r>
-          </w:p>
-        </w:tc>
-      </w:tr>
-      <w:tr>
-        <w:trPr>
-          <w:cantSplit/>
-          <w:trHeight w:hRule="exact" w:val="454"/>
-        </w:trPr>
-        <w:tc>
-          <w:tcPr>
-            <w:tcW w:w="170" w:type="dxa"/>
-            <w:shd w:val="clear" w:color="auto" w:fill="000000" w:themeFill="text1"/>
-            <w:textDirection w:val="btLr"/>
-            <w:vAlign w:val="center"/>
-          </w:tcPr>
-          <w:p>
-            <w:pPr>
-              <w:ind w:left="-113" w:right="-113"/>
-              <w:jc w:val="center"/>
-            </w:pPr>
-            <w:r>
-              <w:rPr>
-                <w:sz w:val="14"/>
-              </w:rPr>
-              <w:t>0805</w:t>
-            </w:r>
-          </w:p>
-        </w:tc>
-        <w:tc>
-          <w:tcPr>
-            <w:tcW w:w="1361" w:type="dxa"/>
-            <w:shd w:val="clear" w:color="auto" w:fill="FFFF00"/>
-            <w:vAlign w:val="center"/>
-          </w:tcPr>
-          <w:p>
-            <w:pPr>
-              <w:ind w:left="-113" w:right="-113"/>
-              <w:jc w:val="center"/>
-              <w:rPr>
-                <w:sz w:val="20"/>
-              </w:rPr>
-            </w:pPr>
-            <w:r>
-              <w:rPr>
-                <w:b/>
-                <w:sz w:val="20"/>
-              </w:rPr>
-              <w:t>75</w:t>
-            </w:r>
-            <w:r>
-              <w:rPr>
-                <w:b/>
-                <w:sz w:val="20"/>
-              </w:rPr>
-              <w:t>k</w:t>
-            </w:r>
-            <w:r>
-              <w:rPr>
-                <w:b/>
-                <w:sz w:val="20"/>
-              </w:rPr>
-              <w:sym w:font="Symbol" w:char="F057"/>
-            </w:r>
-          </w:p>
-        </w:tc>
-      </w:tr>
-      <w:tr>
-        <w:trPr>
-          <w:cantSplit/>
-          <w:trHeight w:hRule="exact" w:val="454"/>
-        </w:trPr>
-        <w:tc>
-          <w:tcPr>
-            <w:tcW w:w="170" w:type="dxa"/>
-            <w:shd w:val="clear" w:color="auto" w:fill="000000" w:themeFill="text1"/>
-            <w:textDirection w:val="btLr"/>
-            <w:vAlign w:val="center"/>
-          </w:tcPr>
-          <w:p>
-            <w:pPr>
-              <w:ind w:left="-113" w:right="-113"/>
-              <w:jc w:val="center"/>
-            </w:pPr>
-            <w:r>
-              <w:rPr>
-                <w:sz w:val="14"/>
-              </w:rPr>
-              <w:t>0805</w:t>
-            </w:r>
-          </w:p>
-        </w:tc>
-        <w:tc>
-          <w:tcPr>
-            <w:tcW w:w="1361" w:type="dxa"/>
-            <w:shd w:val="clear" w:color="auto" w:fill="FFFF00"/>
-            <w:vAlign w:val="center"/>
-          </w:tcPr>
-          <w:p>
-            <w:pPr>
-              <w:ind w:left="-113" w:right="-113"/>
-              <w:jc w:val="center"/>
-              <w:rPr>
-                <w:sz w:val="20"/>
-              </w:rPr>
-            </w:pPr>
-            <w:r>
-              <w:rPr>
-                <w:b/>
-                <w:sz w:val="20"/>
-              </w:rPr>
-              <w:t>24</w:t>
-            </w:r>
-            <w:r>
-              <w:rPr>
-                <w:b/>
-                <w:sz w:val="20"/>
-              </w:rPr>
-              <w:sym w:font="Symbol" w:char="F057"/>
-            </w:r>
-          </w:p>
-        </w:tc>
-      </w:tr>
-      <w:tr>
-        <w:trPr>
-          <w:cantSplit/>
-          <w:trHeight w:hRule="exact" w:val="454"/>
-        </w:trPr>
-        <w:tc>
-          <w:tcPr>
-            <w:tcW w:w="170" w:type="dxa"/>
-            <w:shd w:val="clear" w:color="auto" w:fill="000000" w:themeFill="text1"/>
-            <w:textDirection w:val="btLr"/>
-            <w:vAlign w:val="center"/>
-          </w:tcPr>
-          <w:p>
-            <w:pPr>
-              <w:ind w:left="-113" w:right="-113"/>
-              <w:jc w:val="center"/>
-            </w:pPr>
-            <w:r>
-              <w:rPr>
-                <w:sz w:val="14"/>
-              </w:rPr>
-              <w:t>0603</w:t>
-            </w:r>
-          </w:p>
-        </w:tc>
-        <w:tc>
-          <w:tcPr>
-            <w:tcW w:w="1361" w:type="dxa"/>
-            <w:shd w:val="clear" w:color="auto" w:fill="FFFF00"/>
-            <w:vAlign w:val="center"/>
-          </w:tcPr>
-          <w:p>
-            <w:pPr>
-              <w:ind w:left="-113" w:right="-113"/>
-              <w:jc w:val="center"/>
-              <w:rPr>
-                <w:sz w:val="20"/>
-              </w:rPr>
-            </w:pPr>
-            <w:r>
-              <w:rPr>
-                <w:b/>
-                <w:sz w:val="20"/>
-              </w:rPr>
-              <w:t>330</w:t>
-            </w:r>
-            <w:r>
-              <w:rPr>
-                <w:b/>
-                <w:sz w:val="20"/>
-              </w:rPr>
-              <w:t>k</w:t>
-            </w:r>
-            <w:r>
-              <w:rPr>
-                <w:b/>
-                <w:sz w:val="20"/>
-              </w:rPr>
-              <w:sym w:font="Symbol" w:char="F057"/>
-            </w:r>
-          </w:p>
-        </w:tc>
-      </w:tr>
-      <w:tr>
-        <w:trPr>
-          <w:cantSplit/>
-          <w:trHeight w:hRule="exact" w:val="454"/>
-        </w:trPr>
-        <w:tc>
-          <w:tcPr>
-            <w:tcW w:w="170" w:type="dxa"/>
-            <w:shd w:val="clear" w:color="auto" w:fill="000000" w:themeFill="text1"/>
-            <w:textDirection w:val="btLr"/>
-            <w:vAlign w:val="center"/>
-          </w:tcPr>
-          <w:p>
-            <w:pPr>
-              <w:ind w:left="-113" w:right="-113"/>
-              <w:jc w:val="center"/>
-            </w:pPr>
-            <w:r>
-              <w:rPr>
-                <w:sz w:val="14"/>
-              </w:rPr>
-              <w:t>0805</w:t>
-            </w:r>
-          </w:p>
-        </w:tc>
-        <w:tc>
-          <w:tcPr>
-            <w:tcW w:w="1361" w:type="dxa"/>
-            <w:shd w:val="clear" w:color="auto" w:fill="FFFF00"/>
-            <w:vAlign w:val="center"/>
-          </w:tcPr>
-          <w:p>
-            <w:pPr>
-              <w:ind w:left="-113" w:right="-113"/>
-              <w:jc w:val="center"/>
-              <w:rPr>
-                <w:sz w:val="20"/>
-              </w:rPr>
-            </w:pPr>
-            <w:r>
-              <w:rPr>
-                <w:b/>
-                <w:sz w:val="20"/>
-              </w:rPr>
-              <w:t>0</w:t>
-            </w:r>
-            <w:r>
-              <w:rPr>
-                <w:b/>
-                <w:sz w:val="20"/>
-              </w:rPr>
-              <w:sym w:font="Symbol" w:char="F057"/>
-            </w:r>
-          </w:p>
-        </w:tc>
-      </w:tr>
-      <w:tr>
-        <w:trPr>
-          <w:cantSplit/>
-          <w:trHeight w:hRule="exact" w:val="454"/>
-        </w:trPr>
-        <w:tc>
-          <w:tcPr>
-            <w:tcW w:w="170" w:type="dxa"/>
-            <w:shd w:val="clear" w:color="auto" w:fill="000000" w:themeFill="text1"/>
-            <w:textDirection w:val="btLr"/>
-            <w:vAlign w:val="center"/>
-          </w:tcPr>
-          <w:p>
-            <w:pPr>
-              <w:ind w:left="-113" w:right="-113"/>
-              <w:jc w:val="center"/>
-              <w:rPr>
-                <w:sz w:val="14"/>
-              </w:rPr>
-            </w:pPr>
-            <w:r>
-              <w:rPr>
-                <w:sz w:val="14"/>
-              </w:rPr>
-              <w:t>0805</w:t>
-            </w:r>
-          </w:p>
-        </w:tc>
-        <w:tc>
-          <w:tcPr>
-            <w:tcW w:w="1361" w:type="dxa"/>
-            <w:shd w:val="clear" w:color="auto" w:fill="FFFF00"/>
-            <w:vAlign w:val="center"/>
-          </w:tcPr>
-          <w:p>
-            <w:pPr>
-              <w:ind w:left="-113" w:right="-113"/>
-              <w:jc w:val="center"/>
-              <w:rPr>
-                <w:b/>
-                <w:sz w:val="20"/>
-              </w:rPr>
-            </w:pPr>
-          </w:p>
-        </w:tc>
-      </w:tr>
-      <w:tr>
-        <w:trPr>
-          <w:cantSplit/>
-          <w:trHeight w:hRule="exact" w:val="454"/>
-        </w:trPr>
-        <w:tc>
-          <w:tcPr>
-            <w:tcW w:w="170" w:type="dxa"/>
-            <w:shd w:val="clear" w:color="auto" w:fill="000000" w:themeFill="text1"/>
-            <w:textDirection w:val="btLr"/>
-            <w:vAlign w:val="center"/>
-          </w:tcPr>
-          <w:p>
-            <w:pPr>
-              <w:ind w:left="-113" w:right="-113"/>
-              <w:jc w:val="center"/>
-              <w:rPr>
-                <w:sz w:val="14"/>
-              </w:rPr>
-            </w:pPr>
-            <w:r>
-              <w:rPr>
-                <w:sz w:val="14"/>
-              </w:rPr>
-              <w:t>0805</w:t>
-            </w:r>
-          </w:p>
-        </w:tc>
-        <w:tc>
-          <w:tcPr>
-            <w:tcW w:w="1361" w:type="dxa"/>
-            <w:shd w:val="clear" w:color="auto" w:fill="FFFF00"/>
-            <w:vAlign w:val="center"/>
-          </w:tcPr>
-          <w:p>
-            <w:pPr>
-              <w:ind w:left="-113" w:right="-113"/>
-              <w:jc w:val="center"/>
-              <w:rPr>
-                <w:b/>
-                <w:sz w:val="20"/>
-              </w:rPr>
-            </w:pPr>
-          </w:p>
-        </w:tc>
-      </w:tr>
-      <w:tr>
-        <w:trPr>
-          <w:cantSplit/>
-          <w:trHeight w:hRule="exact" w:val="454"/>
-        </w:trPr>
-        <w:tc>
-          <w:tcPr>
-            <w:tcW w:w="170" w:type="dxa"/>
-            <w:shd w:val="clear" w:color="auto" w:fill="000000" w:themeFill="text1"/>
-            <w:textDirection w:val="btLr"/>
-            <w:vAlign w:val="center"/>
-          </w:tcPr>
-          <w:p>
-            <w:pPr>
-              <w:ind w:left="-113" w:right="-113"/>
-              <w:jc w:val="center"/>
-              <w:rPr>
-                <w:sz w:val="14"/>
-              </w:rPr>
-            </w:pPr>
-            <w:r>
-              <w:rPr>
-                <w:sz w:val="14"/>
-              </w:rPr>
-              <w:t>0603</w:t>
-            </w:r>
-          </w:p>
-        </w:tc>
-        <w:tc>
-          <w:tcPr>
-            <w:tcW w:w="1361" w:type="dxa"/>
-            <w:shd w:val="clear" w:color="auto" w:fill="FFFF00"/>
-            <w:vAlign w:val="center"/>
-          </w:tcPr>
-          <w:p>
-            <w:pPr>
-              <w:ind w:left="-113" w:right="-113"/>
-              <w:jc w:val="center"/>
-              <w:rPr>
                 <w:b/>
                 <w:sz w:val="20"/>
               </w:rPr>
@@ -1860,37 +1863,6 @@
             <w:shd w:val="clear" w:color="auto" w:fill="FFFF00"/>
             <w:vAlign w:val="center"/>
           </w:tcPr>
-          <w:p>
-            <w:pPr>
-              <w:ind w:left="-113" w:right="-113"/>
-              <w:jc w:val="center"/>
-              <w:rPr>
-                <w:b/>
-                <w:sz w:val="20"/>
-              </w:rPr>
-            </w:pPr>
-            <w:r>
-              <w:rPr>
-                <w:b/>
-                <w:sz w:val="20"/>
-              </w:rPr>
-              <w:t>0.1</w:t>
-            </w:r>
-            <w:r>
-              <w:rPr>
-                <w:b/>
-                <w:sz w:val="20"/>
-              </w:rPr>
-              <w:sym w:font="Symbol" w:char="F06D"/>
-            </w:r>
-            <w:r>
-              <w:rPr>
-                <w:b/>
-                <w:sz w:val="20"/>
-              </w:rPr>
-              <w:t>F</w:t>
-            </w:r>
-          </w:p>
           <w:p>
             <w:pPr>
               <w:ind w:left="-113" w:right="-113"/>
@@ -1901,20 +1873,6 @@
                 <w:szCs w:val="16"/>
               </w:rPr>
             </w:pPr>
-            <w:r>
-              <w:rPr>
-                <w:sz w:val="10"/>
-                <w:szCs w:val="16"/>
-              </w:rPr>
-              <w:t xml:space="preserve">M: </w:t>
-            </w:r>
-            <w:r>
-              <w:rPr>
-                <w:sz w:val="10"/>
-                <w:szCs w:val="16"/>
-              </w:rPr>
-              <w:t>963-JMK105BJ105MC-F</w:t>
-            </w:r>
           </w:p>
         </w:tc>
       </w:tr>
@@ -1957,50 +1915,9 @@
               <w:ind w:left="-113" w:right="-113"/>
               <w:jc w:val="center"/>
               <w:rPr>
-                <w:b/>
-                <w:sz w:val="20"/>
-              </w:rPr>
-            </w:pPr>
-            <w:r>
-              <w:rPr>
-                <w:b/>
-                <w:sz w:val="20"/>
-              </w:rPr>
-              <w:t>10pF</w:t>
-            </w:r>
-          </w:p>
-          <w:p>
-            <w:pPr>
-              <w:ind w:left="-113" w:right="-113"/>
-              <w:jc w:val="center"/>
-              <w:rPr>
-                <w:sz w:val="20"/>
-              </w:rPr>
-            </w:pPr>
-            <w:r>
-              <w:rPr>
-                <w:sz w:val="10"/>
-              </w:rPr>
-              <w:t>D</w:t>
-            </w:r>
-            <w:r>
-              <w:rPr>
-                <w:sz w:val="10"/>
-              </w:rPr>
-              <w:t>:</w:t>
-            </w:r>
-            <w:r>
-              <w:rPr>
-                <w:sz w:val="10"/>
-              </w:rPr>
-              <w:t xml:space="preserve"> 165-75-47</w:t>
-            </w:r>
-            <w:r>
-              <w:rPr>
-                <w:sz w:val="10"/>
-              </w:rPr>
-              <w:t>0</w:t>
-            </w:r>
+                <w:sz w:val="20"/>
+              </w:rPr>
+            </w:pPr>
           </w:p>
         </w:tc>
       </w:tr>
@@ -2062,20 +1979,6 @@
                 <w:sz w:val="20"/>
               </w:rPr>
             </w:pPr>
-            <w:r>
-              <w:rPr>
-                <w:b/>
-                <w:sz w:val="20"/>
-              </w:rPr>
-              <w:t>62</w:t>
-            </w:r>
-            <w:r>
-              <w:rPr>
-                <w:b/>
-                <w:sz w:val="20"/>
-              </w:rPr>
-              <w:sym w:font="Symbol" w:char="F057"/>
-            </w:r>
           </w:p>
         </w:tc>
       </w:tr>
@@ -2118,27 +2021,6 @@
                 <w:sz w:val="20"/>
               </w:rPr>
             </w:pPr>
-            <w:r>
-              <w:rPr>
-                <w:b/>
-                <w:sz w:val="20"/>
-              </w:rPr>
-              <w:t>39</w:t>
-            </w:r>
-            <w:r>
-              <w:rPr>
-                <w:b/>
-                <w:sz w:val="20"/>
-              </w:rPr>
-              <w:t>k</w:t>
-            </w:r>
-            <w:r>
-              <w:rPr>
-                <w:b/>
-                <w:sz w:val="20"/>
-              </w:rPr>
-              <w:sym w:font="Symbol" w:char="F057"/>
-            </w:r>
           </w:p>
         </w:tc>
       </w:tr>
@@ -2181,27 +2063,6 @@
                 <w:sz w:val="20"/>
               </w:rPr>
             </w:pPr>
-            <w:r>
-              <w:rPr>
-                <w:b/>
-                <w:sz w:val="20"/>
-              </w:rPr>
-              <w:t>0.1</w:t>
-            </w:r>
-            <w:r>
-              <w:rPr>
-                <w:b/>
-                <w:sz w:val="20"/>
-              </w:rPr>
-              <w:sym w:font="Symbol" w:char="F06D"/>
-            </w:r>
-            <w:r>
-              <w:rPr>
-                <w:b/>
-                <w:sz w:val="20"/>
-              </w:rPr>
-              <w:t>F</w:t>
-            </w:r>
           </w:p>
         </w:tc>
       </w:tr>
@@ -2256,27 +2117,6 @@
                 <w:sz w:val="20"/>
               </w:rPr>
             </w:pPr>
-            <w:r>
-              <w:rPr>
-                <w:b/>
-                <w:sz w:val="20"/>
-              </w:rPr>
-              <w:t>56</w:t>
-            </w:r>
-            <w:r>
-              <w:rPr>
-                <w:b/>
-                <w:sz w:val="20"/>
-              </w:rPr>
-              <w:t>k</w:t>
-            </w:r>
-            <w:r>
-              <w:rPr>
-                <w:b/>
-                <w:sz w:val="20"/>
-              </w:rPr>
-              <w:sym w:font="Symbol" w:char="F057"/>
-            </w:r>
           </w:p>
         </w:tc>
       </w:tr>
@@ -2319,27 +2159,6 @@
                 <w:sz w:val="20"/>
               </w:rPr>
             </w:pPr>
-            <w:r>
-              <w:rPr>
-                <w:b/>
-                <w:sz w:val="20"/>
-              </w:rPr>
-              <w:t>1.2</w:t>
-            </w:r>
-            <w:r>
-              <w:rPr>
-                <w:b/>
-                <w:sz w:val="20"/>
-              </w:rPr>
-              <w:t>k</w:t>
-            </w:r>
-            <w:r>
-              <w:rPr>
-                <w:b/>
-                <w:sz w:val="20"/>
-              </w:rPr>
-              <w:sym w:font="Symbol" w:char="F057"/>
-            </w:r>
           </w:p>
         </w:tc>
       </w:tr>
@@ -2382,20 +2201,6 @@
                 <w:sz w:val="20"/>
               </w:rPr>
             </w:pPr>
-            <w:r>
-              <w:rPr>
-                <w:b/>
-                <w:sz w:val="20"/>
-              </w:rPr>
-              <w:t>4.7p</w:t>
-            </w:r>
-            <w:r>
-              <w:rPr>
-                <w:b/>
-                <w:sz w:val="20"/>
-              </w:rPr>
-              <w:t>F</w:t>
-            </w:r>
           </w:p>
         </w:tc>
       </w:tr>
@@ -2438,20 +2243,6 @@
                 <w:sz w:val="20"/>
               </w:rPr>
             </w:pPr>
-            <w:r>
-              <w:rPr>
-                <w:b/>
-                <w:sz w:val="20"/>
-              </w:rPr>
-              <w:t>220p</w:t>
-            </w:r>
-            <w:r>
-              <w:rPr>
-                <w:b/>
-                <w:sz w:val="20"/>
-              </w:rPr>
-              <w:t>F</w:t>
-            </w:r>
           </w:p>
         </w:tc>
       </w:tr>
@@ -2494,27 +2285,6 @@
                 <w:sz w:val="20"/>
               </w:rPr>
             </w:pPr>
-            <w:r>
-              <w:rPr>
-                <w:b/>
-                <w:sz w:val="20"/>
-              </w:rPr>
-              <w:t>75</w:t>
-            </w:r>
-            <w:r>
-              <w:rPr>
-                <w:b/>
-                <w:sz w:val="20"/>
-              </w:rPr>
-              <w:t>k</w:t>
-            </w:r>
-            <w:r>
-              <w:rPr>
-                <w:b/>
-                <w:sz w:val="20"/>
-              </w:rPr>
-              <w:sym w:font="Symbol" w:char="F057"/>
-            </w:r>
           </w:p>
         </w:tc>
       </w:tr>
@@ -2557,20 +2327,6 @@
                 <w:sz w:val="20"/>
               </w:rPr>
             </w:pPr>
-            <w:r>
-              <w:rPr>
-                <w:b/>
-                <w:sz w:val="20"/>
-              </w:rPr>
-              <w:t>24</w:t>
-            </w:r>
-            <w:r>
-              <w:rPr>
-                <w:b/>
-                <w:sz w:val="20"/>
-              </w:rPr>
-              <w:sym w:font="Symbol" w:char="F057"/>
-            </w:r>
           </w:p>
         </w:tc>
       </w:tr>
@@ -2613,27 +2369,6 @@
                 <w:sz w:val="20"/>
               </w:rPr>
             </w:pPr>
-            <w:r>
-              <w:rPr>
-                <w:b/>
-                <w:sz w:val="20"/>
-              </w:rPr>
-              <w:t>330</w:t>
-            </w:r>
-            <w:r>
-              <w:rPr>
-                <w:b/>
-                <w:sz w:val="20"/>
-              </w:rPr>
-              <w:t>k</w:t>
-            </w:r>
-            <w:r>
-              <w:rPr>
-                <w:b/>
-                <w:sz w:val="20"/>
-              </w:rPr>
-              <w:sym w:font="Symbol" w:char="F057"/>
-            </w:r>
           </w:p>
         </w:tc>
       </w:tr>
@@ -2676,20 +2411,6 @@
                 <w:sz w:val="20"/>
               </w:rPr>
             </w:pPr>
-            <w:r>
-              <w:rPr>
-                <w:b/>
-                <w:sz w:val="20"/>
-              </w:rPr>
-              <w:t>0</w:t>
-            </w:r>
-            <w:r>
-              <w:rPr>
-                <w:b/>
-                <w:sz w:val="20"/>
-              </w:rPr>
-              <w:sym w:font="Symbol" w:char="F057"/>
-            </w:r>
           </w:p>
         </w:tc>
       </w:tr>
@@ -2865,37 +2586,6 @@
             <w:shd w:val="clear" w:color="auto" w:fill="FFFF00"/>
             <w:vAlign w:val="center"/>
           </w:tcPr>
-          <w:p>
-            <w:pPr>
-              <w:ind w:left="-113" w:right="-113"/>
-              <w:jc w:val="center"/>
-              <w:rPr>
-                <w:b/>
-                <w:sz w:val="20"/>
-              </w:rPr>
-            </w:pPr>
-            <w:r>
-              <w:rPr>
-                <w:b/>
-                <w:sz w:val="20"/>
-              </w:rPr>
-              <w:t>0.1</w:t>
-            </w:r>
-            <w:r>
-              <w:rPr>
-                <w:b/>
-                <w:sz w:val="20"/>
-              </w:rPr>
-              <w:sym w:font="Symbol" w:char="F06D"/>
-            </w:r>
-            <w:r>
-              <w:rPr>
-                <w:b/>
-                <w:sz w:val="20"/>
-              </w:rPr>
-              <w:t>F</w:t>
-            </w:r>
-          </w:p>
           <w:p>
             <w:pPr>
               <w:ind w:left="-113" w:right="-113"/>
@@ -2906,20 +2596,6 @@
                 <w:szCs w:val="16"/>
               </w:rPr>
             </w:pPr>
-            <w:r>
-              <w:rPr>
-                <w:sz w:val="10"/>
-                <w:szCs w:val="16"/>
-              </w:rPr>
-              <w:t xml:space="preserve">M: </w:t>
-            </w:r>
-            <w:r>
-              <w:rPr>
-                <w:sz w:val="10"/>
-                <w:szCs w:val="16"/>
-              </w:rPr>
-              <w:t>963-JMK105BJ105MC-F</w:t>
-            </w:r>
           </w:p>
         </w:tc>
       </w:tr>
@@ -2962,59 +2638,15 @@
               <w:ind w:left="-113" w:right="-113"/>
               <w:jc w:val="center"/>
               <w:rPr>
-                <w:b/>
-                <w:sz w:val="20"/>
-              </w:rPr>
-            </w:pPr>
-            <w:r>
-              <w:rPr>
-                <w:b/>
-                <w:sz w:val="20"/>
-              </w:rPr>
-              <w:t>10pF</w:t>
-            </w:r>
-          </w:p>
-          <w:p>
-            <w:pPr>
-              <w:ind w:left="-113" w:right="-113"/>
-              <w:jc w:val="center"/>
-              <w:rPr>
-                <w:sz w:val="20"/>
-              </w:rPr>
-            </w:pPr>
-            <w:r>
-              <w:rPr>
-                <w:sz w:val="10"/>
-              </w:rPr>
-              <w:t>D</w:t>
-            </w:r>
-            <w:r>
-              <w:rPr>
-                <w:sz w:val="10"/>
-              </w:rPr>
-              <w:t>:</w:t>
-            </w:r>
-            <w:r>
-              <w:rPr>
-                <w:sz w:val="10"/>
-              </w:rPr>
-              <w:t xml:space="preserve"> 165-75-47</w:t>
-            </w:r>
-            <w:r>
-              <w:rPr>
-                <w:sz w:val="10"/>
-              </w:rPr>
-              <w:t>0</w:t>
-            </w:r>
+                <w:sz w:val="20"/>
+              </w:rPr>
+            </w:pPr>
           </w:p>
         </w:tc>
       </w:tr>
     </w:tbl>
     <w:p/>
-    <w:p>
-      <w:bookmarkStart w:id="0" w:name="_GoBack"/>
-      <w:bookmarkEnd w:id="0"/>
-    </w:p>
+    <w:p/>
     <w:p/>
     <w:sectPr>
       <w:pgSz w:w="12240" w:h="15840"/>

</xml_diff>